<commit_message>
Actualizacion de diccionario y los txt
Se actualizó el diccionario con la nueva tabla y se añadieron los .txt necesarios.
</commit_message>
<xml_diff>
--- a/Documentación/DiccionarioDeMatricula.docx
+++ b/Documentación/DiccionarioDeMatricula.docx
@@ -1,10 +1,10 @@
 
 <file path=word/document.xml><?xml version="1.0" encoding="utf-8"?>
-<w:document xmlns:wpc="http://schemas.microsoft.com/office/word/2010/wordprocessingCanvas" xmlns:cx="http://schemas.microsoft.com/office/drawing/2014/chartex" xmlns:cx1="http://schemas.microsoft.com/office/drawing/2015/9/8/chartex" xmlns:cx2="http://schemas.microsoft.com/office/drawing/2015/10/21/chartex" xmlns:cx3="http://schemas.microsoft.com/office/drawing/2016/5/9/chartex" xmlns:cx4="http://schemas.microsoft.com/office/drawing/2016/5/10/chartex" xmlns:cx5="http://schemas.microsoft.com/office/drawing/2016/5/11/chartex" xmlns:cx6="http://schemas.microsoft.com/office/drawing/2016/5/12/chartex" xmlns:cx7="http://schemas.microsoft.com/office/drawing/2016/5/13/chartex" xmlns:cx8="http://schemas.microsoft.com/office/drawing/2016/5/14/chartex" xmlns:mc="http://schemas.openxmlformats.org/markup-compatibility/2006" xmlns:aink="http://schemas.microsoft.com/office/drawing/2016/ink" xmlns:am3d="http://schemas.microsoft.com/office/drawing/2017/model3d" xmlns:o="urn:schemas-microsoft-com:office:office" xmlns:r="http://schemas.openxmlformats.org/officeDocument/2006/relationships" xmlns:m="http://schemas.openxmlformats.org/officeDocument/2006/math" xmlns:v="urn:schemas-microsoft-com:vml" xmlns:wp14="http://schemas.microsoft.com/office/word/2010/wordprocessingDrawing" xmlns:wp="http://schemas.openxmlformats.org/drawingml/2006/wordprocessingDrawing" xmlns:w10="urn:schemas-microsoft-com:office:word" xmlns:w="http://schemas.openxmlformats.org/wordprocessingml/2006/main" xmlns:w14="http://schemas.microsoft.com/office/word/2010/wordml" xmlns:w15="http://schemas.microsoft.com/office/word/2012/wordml" xmlns:w16cex="http://schemas.microsoft.com/office/word/2018/wordml/cex" xmlns:w16cid="http://schemas.microsoft.com/office/word/2016/wordml/cid" xmlns:w16="http://schemas.microsoft.com/office/word/2018/wordml" xmlns:w16sdtdh="http://schemas.microsoft.com/office/word/2020/wordml/sdtdatahash" xmlns:w16se="http://schemas.microsoft.com/office/word/2015/wordml/symex" xmlns:wpg="http://schemas.microsoft.com/office/word/2010/wordprocessingGroup" xmlns:wpi="http://schemas.microsoft.com/office/word/2010/wordprocessingInk" xmlns:wne="http://schemas.microsoft.com/office/word/2006/wordml" xmlns:wps="http://schemas.microsoft.com/office/word/2010/wordprocessingShape" mc:Ignorable="w14 w15 w16se w16cid w16 w16cex w16sdtdh wp14">
+<w:document xmlns:wpc="http://schemas.microsoft.com/office/word/2010/wordprocessingCanvas" xmlns:cx="http://schemas.microsoft.com/office/drawing/2014/chartex" xmlns:cx1="http://schemas.microsoft.com/office/drawing/2015/9/8/chartex" xmlns:cx2="http://schemas.microsoft.com/office/drawing/2015/10/21/chartex" xmlns:cx3="http://schemas.microsoft.com/office/drawing/2016/5/9/chartex" xmlns:cx4="http://schemas.microsoft.com/office/drawing/2016/5/10/chartex" xmlns:cx5="http://schemas.microsoft.com/office/drawing/2016/5/11/chartex" xmlns:cx6="http://schemas.microsoft.com/office/drawing/2016/5/12/chartex" xmlns:cx7="http://schemas.microsoft.com/office/drawing/2016/5/13/chartex" xmlns:cx8="http://schemas.microsoft.com/office/drawing/2016/5/14/chartex" xmlns:mc="http://schemas.openxmlformats.org/markup-compatibility/2006" xmlns:aink="http://schemas.microsoft.com/office/drawing/2016/ink" xmlns:am3d="http://schemas.microsoft.com/office/drawing/2017/model3d" xmlns:o="urn:schemas-microsoft-com:office:office" xmlns:r="http://schemas.openxmlformats.org/officeDocument/2006/relationships" xmlns:m="http://schemas.openxmlformats.org/officeDocument/2006/math" xmlns:v="urn:schemas-microsoft-com:vml" xmlns:wp14="http://schemas.microsoft.com/office/word/2010/wordprocessingDrawing" xmlns:wp="http://schemas.openxmlformats.org/drawingml/2006/wordprocessingDrawing" xmlns:w10="urn:schemas-microsoft-com:office:word" xmlns:w="http://schemas.openxmlformats.org/wordprocessingml/2006/main" xmlns:w14="http://schemas.microsoft.com/office/word/2010/wordml" xmlns:w15="http://schemas.microsoft.com/office/word/2012/wordml" xmlns:w16cid="http://schemas.microsoft.com/office/word/2016/wordml/cid" xmlns:w16se="http://schemas.microsoft.com/office/word/2015/wordml/symex" xmlns:wpg="http://schemas.microsoft.com/office/word/2010/wordprocessingGroup" xmlns:wpi="http://schemas.microsoft.com/office/word/2010/wordprocessingInk" xmlns:wne="http://schemas.microsoft.com/office/word/2006/wordml" xmlns:wps="http://schemas.microsoft.com/office/word/2010/wordprocessingShape" mc:Ignorable="w14 w15 w16se w16cid wp14">
   <w:body>
     <w:tbl>
       <w:tblPr>
-        <w:tblStyle w:val="TableGrid"/>
+        <w:tblStyle w:val="Tablaconcuadrcula"/>
         <w:tblpPr w:leftFromText="180" w:rightFromText="180" w:tblpY="420"/>
         <w:tblW w:w="9964" w:type="dxa"/>
         <w:tblLook w:val="04A0" w:firstRow="1" w:lastRow="0" w:firstColumn="1" w:lastColumn="0" w:noHBand="0" w:noVBand="1"/>
@@ -166,21 +166,7 @@
                 <w:b/>
                 <w:bCs/>
               </w:rPr>
-              <w:t>T</w:t>
-            </w:r>
-            <w:r>
-              <w:rPr>
-                <w:b/>
-                <w:bCs/>
-              </w:rPr>
-              <w:t>amañ</w:t>
-            </w:r>
-            <w:r>
-              <w:rPr>
-                <w:b/>
-                <w:bCs/>
-              </w:rPr>
-              <w:t>o</w:t>
+              <w:t>Tamaño</w:t>
             </w:r>
             <w:proofErr w:type="spellEnd"/>
             <w:r>
@@ -276,13 +262,8 @@
               <w:jc w:val="center"/>
             </w:pPr>
             <w:r>
-              <w:t xml:space="preserve">Cedula del </w:t>
-            </w:r>
-            <w:proofErr w:type="spellStart"/>
-            <w:r>
-              <w:t>Usuario</w:t>
-            </w:r>
-            <w:proofErr w:type="spellEnd"/>
+              <w:t>Cedula del Usuario</w:t>
+            </w:r>
           </w:p>
         </w:tc>
         <w:tc>
@@ -510,13 +491,8 @@
             </w:r>
             <w:proofErr w:type="spellEnd"/>
             <w:r>
-              <w:t xml:space="preserve"> del </w:t>
-            </w:r>
-            <w:proofErr w:type="spellStart"/>
-            <w:r>
-              <w:t>Usuario</w:t>
-            </w:r>
-            <w:proofErr w:type="spellEnd"/>
+              <w:t xml:space="preserve"> del Usuario</w:t>
+            </w:r>
           </w:p>
         </w:tc>
         <w:tc>
@@ -732,13 +708,8 @@
             </w:r>
             <w:proofErr w:type="spellEnd"/>
             <w:r>
-              <w:t xml:space="preserve"> del </w:t>
-            </w:r>
-            <w:proofErr w:type="spellStart"/>
-            <w:r>
-              <w:t>Usuario</w:t>
-            </w:r>
-            <w:proofErr w:type="spellEnd"/>
+              <w:t xml:space="preserve"> del Usuario</w:t>
+            </w:r>
           </w:p>
         </w:tc>
         <w:tc>
@@ -973,13 +944,8 @@
               <w:t xml:space="preserve"> </w:t>
             </w:r>
             <w:r>
-              <w:t xml:space="preserve">del </w:t>
-            </w:r>
-            <w:proofErr w:type="spellStart"/>
-            <w:r>
-              <w:t>Usuario</w:t>
-            </w:r>
-            <w:proofErr w:type="spellEnd"/>
+              <w:t>del Usuario</w:t>
+            </w:r>
           </w:p>
         </w:tc>
         <w:tc>
@@ -1400,7 +1366,7 @@
     </w:p>
     <w:tbl>
       <w:tblPr>
-        <w:tblStyle w:val="TableGrid"/>
+        <w:tblStyle w:val="Tablaconcuadrcula"/>
         <w:tblW w:w="9927" w:type="dxa"/>
         <w:tblLook w:val="04A0" w:firstRow="1" w:lastRow="0" w:firstColumn="1" w:lastColumn="0" w:noHBand="0" w:noVBand="1"/>
       </w:tblPr>
@@ -2307,7 +2273,7 @@
     </w:p>
     <w:tbl>
       <w:tblPr>
-        <w:tblStyle w:val="TableGrid"/>
+        <w:tblStyle w:val="Tablaconcuadrcula"/>
         <w:tblW w:w="9915" w:type="dxa"/>
         <w:tblLook w:val="04A0" w:firstRow="1" w:lastRow="0" w:firstColumn="1" w:lastColumn="0" w:noHBand="0" w:noVBand="1"/>
       </w:tblPr>
@@ -3207,13 +3173,7 @@
               <w:rPr>
                 <w:lang w:val="es-CR"/>
               </w:rPr>
-              <w:t xml:space="preserve">Número </w:t>
-            </w:r>
-            <w:r>
-              <w:rPr>
-                <w:lang w:val="es-CR"/>
-              </w:rPr>
-              <w:t>de cursos sin cerrar en el Periodo</w:t>
+              <w:t>Número de cursos sin cerrar en el Periodo</w:t>
             </w:r>
           </w:p>
         </w:tc>
@@ -3342,13 +3302,7 @@
               <w:rPr>
                 <w:lang w:val="es-CR"/>
               </w:rPr>
-              <w:t>Número</w:t>
-            </w:r>
-            <w:r>
-              <w:rPr>
-                <w:lang w:val="es-CR"/>
-              </w:rPr>
-              <w:t xml:space="preserve"> de cursos por cerrar en el Periodo</w:t>
+              <w:t>Número de cursos por cerrar en el Periodo</w:t>
             </w:r>
           </w:p>
         </w:tc>
@@ -3477,13 +3431,7 @@
               <w:rPr>
                 <w:lang w:val="es-CR"/>
               </w:rPr>
-              <w:t>Número</w:t>
-            </w:r>
-            <w:r>
-              <w:rPr>
-                <w:lang w:val="es-CR"/>
-              </w:rPr>
-              <w:t xml:space="preserve"> de grados que el Estudiante ha cursado exitosamente</w:t>
+              <w:t>Número de grados que el Estudiante ha cursado exitosamente</w:t>
             </w:r>
           </w:p>
         </w:tc>
@@ -3611,7 +3559,7 @@
     </w:p>
     <w:tbl>
       <w:tblPr>
-        <w:tblStyle w:val="TableGrid"/>
+        <w:tblStyle w:val="Tablaconcuadrcula"/>
         <w:tblW w:w="9884" w:type="dxa"/>
         <w:tblLook w:val="04A0" w:firstRow="1" w:lastRow="0" w:firstColumn="1" w:lastColumn="0" w:noHBand="0" w:noVBand="1"/>
       </w:tblPr>
@@ -4414,6 +4362,627 @@
               </w:rPr>
               <w:t>4</w:t>
             </w:r>
+          </w:p>
+        </w:tc>
+        <w:tc>
+          <w:tcPr>
+            <w:tcW w:w="889" w:type="dxa"/>
+            <w:vAlign w:val="center"/>
+          </w:tcPr>
+          <w:p>
+            <w:pPr>
+              <w:jc w:val="center"/>
+              <w:rPr>
+                <w:lang w:val="es-CR"/>
+              </w:rPr>
+            </w:pPr>
+            <w:r>
+              <w:rPr>
+                <w:lang w:val="es-CR"/>
+              </w:rPr>
+              <w:t>Si</w:t>
+            </w:r>
+          </w:p>
+        </w:tc>
+      </w:tr>
+    </w:tbl>
+    <w:p>
+      <w:pPr>
+        <w:rPr>
+          <w:b/>
+          <w:bCs/>
+          <w:lang w:val="es-CR"/>
+        </w:rPr>
+      </w:pPr>
+    </w:p>
+    <w:p>
+      <w:pPr>
+        <w:rPr>
+          <w:b/>
+          <w:bCs/>
+          <w:lang w:val="es-CR"/>
+        </w:rPr>
+      </w:pPr>
+      <w:r>
+        <w:rPr>
+          <w:b/>
+          <w:bCs/>
+          <w:lang w:val="es-CR"/>
+        </w:rPr>
+        <w:t xml:space="preserve">Diccionario de </w:t>
+      </w:r>
+      <w:proofErr w:type="spellStart"/>
+      <w:proofErr w:type="gramStart"/>
+      <w:r>
+        <w:rPr>
+          <w:b/>
+          <w:bCs/>
+          <w:lang w:val="es-CR"/>
+        </w:rPr>
+        <w:t>matricula.evaluaciones</w:t>
+      </w:r>
+      <w:proofErr w:type="spellEnd"/>
+      <w:proofErr w:type="gramEnd"/>
+      <w:r>
+        <w:rPr>
+          <w:b/>
+          <w:bCs/>
+          <w:lang w:val="es-CR"/>
+        </w:rPr>
+        <w:t>:</w:t>
+      </w:r>
+    </w:p>
+    <w:tbl>
+      <w:tblPr>
+        <w:tblStyle w:val="Tablaconcuadrcula"/>
+        <w:tblW w:w="9884" w:type="dxa"/>
+        <w:tblLook w:val="04A0" w:firstRow="1" w:lastRow="0" w:firstColumn="1" w:lastColumn="0" w:noHBand="0" w:noVBand="1"/>
+      </w:tblPr>
+      <w:tblGrid>
+        <w:gridCol w:w="715"/>
+        <w:gridCol w:w="2250"/>
+        <w:gridCol w:w="4050"/>
+        <w:gridCol w:w="900"/>
+        <w:gridCol w:w="1080"/>
+        <w:gridCol w:w="889"/>
+      </w:tblGrid>
+      <w:tr>
+        <w:trPr>
+          <w:trHeight w:val="294"/>
+        </w:trPr>
+        <w:tc>
+          <w:tcPr>
+            <w:tcW w:w="715" w:type="dxa"/>
+            <w:shd w:val="clear" w:color="auto" w:fill="E7E6E6" w:themeFill="background2"/>
+            <w:vAlign w:val="center"/>
+          </w:tcPr>
+          <w:p>
+            <w:pPr>
+              <w:jc w:val="center"/>
+              <w:rPr>
+                <w:lang w:val="es-CR"/>
+              </w:rPr>
+            </w:pPr>
+            <w:r>
+              <w:rPr>
+                <w:b/>
+                <w:bCs/>
+                <w:lang w:val="es-CR"/>
+              </w:rPr>
+              <w:t>P/F</w:t>
+            </w:r>
+          </w:p>
+        </w:tc>
+        <w:tc>
+          <w:tcPr>
+            <w:tcW w:w="2250" w:type="dxa"/>
+            <w:shd w:val="clear" w:color="auto" w:fill="E7E6E6" w:themeFill="background2"/>
+            <w:vAlign w:val="center"/>
+          </w:tcPr>
+          <w:p>
+            <w:pPr>
+              <w:jc w:val="center"/>
+              <w:rPr>
+                <w:lang w:val="es-CR"/>
+              </w:rPr>
+            </w:pPr>
+            <w:r>
+              <w:rPr>
+                <w:b/>
+                <w:bCs/>
+                <w:lang w:val="es-CR"/>
+              </w:rPr>
+              <w:t>Nombre del Campo</w:t>
+            </w:r>
+          </w:p>
+        </w:tc>
+        <w:tc>
+          <w:tcPr>
+            <w:tcW w:w="4050" w:type="dxa"/>
+            <w:shd w:val="clear" w:color="auto" w:fill="E7E6E6" w:themeFill="background2"/>
+            <w:vAlign w:val="center"/>
+          </w:tcPr>
+          <w:p>
+            <w:pPr>
+              <w:jc w:val="center"/>
+              <w:rPr>
+                <w:lang w:val="es-CR"/>
+              </w:rPr>
+            </w:pPr>
+            <w:r>
+              <w:rPr>
+                <w:b/>
+                <w:bCs/>
+                <w:lang w:val="es-CR"/>
+              </w:rPr>
+              <w:t>Descripción del Campo</w:t>
+            </w:r>
+          </w:p>
+        </w:tc>
+        <w:tc>
+          <w:tcPr>
+            <w:tcW w:w="900" w:type="dxa"/>
+            <w:shd w:val="clear" w:color="auto" w:fill="E7E6E6" w:themeFill="background2"/>
+            <w:vAlign w:val="center"/>
+          </w:tcPr>
+          <w:p>
+            <w:pPr>
+              <w:jc w:val="center"/>
+              <w:rPr>
+                <w:lang w:val="es-CR"/>
+              </w:rPr>
+            </w:pPr>
+            <w:r>
+              <w:rPr>
+                <w:b/>
+                <w:bCs/>
+                <w:lang w:val="es-CR"/>
+              </w:rPr>
+              <w:t>Tipo de dato</w:t>
+            </w:r>
+          </w:p>
+        </w:tc>
+        <w:tc>
+          <w:tcPr>
+            <w:tcW w:w="1080" w:type="dxa"/>
+            <w:shd w:val="clear" w:color="auto" w:fill="E7E6E6" w:themeFill="background2"/>
+            <w:vAlign w:val="center"/>
+          </w:tcPr>
+          <w:p>
+            <w:pPr>
+              <w:jc w:val="center"/>
+              <w:rPr>
+                <w:lang w:val="es-CR"/>
+              </w:rPr>
+            </w:pPr>
+            <w:proofErr w:type="spellStart"/>
+            <w:r>
+              <w:rPr>
+                <w:b/>
+                <w:bCs/>
+              </w:rPr>
+              <w:t>Tamaño</w:t>
+            </w:r>
+            <w:proofErr w:type="spellEnd"/>
+            <w:r>
+              <w:rPr>
+                <w:b/>
+                <w:bCs/>
+              </w:rPr>
+              <w:t xml:space="preserve"> (bytes</w:t>
+            </w:r>
+            <w:r>
+              <w:rPr>
+                <w:b/>
+                <w:bCs/>
+              </w:rPr>
+              <w:t>)</w:t>
+            </w:r>
+          </w:p>
+        </w:tc>
+        <w:tc>
+          <w:tcPr>
+            <w:tcW w:w="889" w:type="dxa"/>
+            <w:shd w:val="clear" w:color="auto" w:fill="E7E6E6" w:themeFill="background2"/>
+            <w:vAlign w:val="center"/>
+          </w:tcPr>
+          <w:p>
+            <w:pPr>
+              <w:jc w:val="center"/>
+              <w:rPr>
+                <w:b/>
+                <w:bCs/>
+              </w:rPr>
+            </w:pPr>
+            <w:proofErr w:type="spellStart"/>
+            <w:r>
+              <w:rPr>
+                <w:b/>
+                <w:bCs/>
+              </w:rPr>
+              <w:t>Acepta</w:t>
+            </w:r>
+            <w:proofErr w:type="spellEnd"/>
+          </w:p>
+          <w:p>
+            <w:pPr>
+              <w:jc w:val="center"/>
+              <w:rPr>
+                <w:lang w:val="es-CR"/>
+              </w:rPr>
+            </w:pPr>
+            <w:r>
+              <w:rPr>
+                <w:b/>
+                <w:bCs/>
+              </w:rPr>
+              <w:t>Null</w:t>
+            </w:r>
+          </w:p>
+        </w:tc>
+      </w:tr>
+      <w:tr>
+        <w:trPr>
+          <w:trHeight w:val="277"/>
+        </w:trPr>
+        <w:tc>
+          <w:tcPr>
+            <w:tcW w:w="715" w:type="dxa"/>
+            <w:vAlign w:val="center"/>
+          </w:tcPr>
+          <w:p>
+            <w:pPr>
+              <w:jc w:val="center"/>
+              <w:rPr>
+                <w:lang w:val="es-CR"/>
+              </w:rPr>
+            </w:pPr>
+            <w:r>
+              <w:rPr>
+                <w:lang w:val="es-CR"/>
+              </w:rPr>
+              <w:t>-</w:t>
+            </w:r>
+          </w:p>
+        </w:tc>
+        <w:tc>
+          <w:tcPr>
+            <w:tcW w:w="2250" w:type="dxa"/>
+            <w:vAlign w:val="center"/>
+          </w:tcPr>
+          <w:p>
+            <w:pPr>
+              <w:jc w:val="center"/>
+              <w:rPr>
+                <w:lang w:val="es-CR"/>
+              </w:rPr>
+            </w:pPr>
+            <w:proofErr w:type="spellStart"/>
+            <w:r>
+              <w:rPr>
+                <w:lang w:val="es-CR"/>
+              </w:rPr>
+              <w:t>evaluacion</w:t>
+            </w:r>
+            <w:proofErr w:type="spellEnd"/>
+          </w:p>
+        </w:tc>
+        <w:tc>
+          <w:tcPr>
+            <w:tcW w:w="4050" w:type="dxa"/>
+            <w:vAlign w:val="center"/>
+          </w:tcPr>
+          <w:p>
+            <w:pPr>
+              <w:jc w:val="center"/>
+              <w:rPr>
+                <w:lang w:val="es-CR"/>
+              </w:rPr>
+            </w:pPr>
+            <w:r>
+              <w:rPr>
+                <w:lang w:val="es-CR"/>
+              </w:rPr>
+              <w:t>Tipo de evaluación del curso</w:t>
+            </w:r>
+          </w:p>
+        </w:tc>
+        <w:tc>
+          <w:tcPr>
+            <w:tcW w:w="900" w:type="dxa"/>
+            <w:vAlign w:val="center"/>
+          </w:tcPr>
+          <w:p>
+            <w:pPr>
+              <w:jc w:val="center"/>
+              <w:rPr>
+                <w:lang w:val="es-CR"/>
+              </w:rPr>
+            </w:pPr>
+            <w:proofErr w:type="spellStart"/>
+            <w:r>
+              <w:rPr>
+                <w:lang w:val="es-CR"/>
+              </w:rPr>
+              <w:t>varchar</w:t>
+            </w:r>
+            <w:proofErr w:type="spellEnd"/>
+          </w:p>
+        </w:tc>
+        <w:tc>
+          <w:tcPr>
+            <w:tcW w:w="1080" w:type="dxa"/>
+            <w:vAlign w:val="center"/>
+          </w:tcPr>
+          <w:p>
+            <w:pPr>
+              <w:jc w:val="center"/>
+              <w:rPr>
+                <w:lang w:val="es-CR"/>
+              </w:rPr>
+            </w:pPr>
+            <w:r>
+              <w:rPr>
+                <w:lang w:val="es-CR"/>
+              </w:rPr>
+              <w:t>32</w:t>
+            </w:r>
+          </w:p>
+        </w:tc>
+        <w:tc>
+          <w:tcPr>
+            <w:tcW w:w="889" w:type="dxa"/>
+            <w:vAlign w:val="center"/>
+          </w:tcPr>
+          <w:p>
+            <w:pPr>
+              <w:jc w:val="center"/>
+              <w:rPr>
+                <w:lang w:val="es-CR"/>
+              </w:rPr>
+            </w:pPr>
+            <w:r>
+              <w:rPr>
+                <w:lang w:val="es-CR"/>
+              </w:rPr>
+              <w:t>No</w:t>
+            </w:r>
+          </w:p>
+        </w:tc>
+      </w:tr>
+      <w:tr>
+        <w:trPr>
+          <w:trHeight w:val="294"/>
+        </w:trPr>
+        <w:tc>
+          <w:tcPr>
+            <w:tcW w:w="715" w:type="dxa"/>
+            <w:vAlign w:val="center"/>
+          </w:tcPr>
+          <w:p>
+            <w:pPr>
+              <w:jc w:val="center"/>
+              <w:rPr>
+                <w:lang w:val="es-CR"/>
+              </w:rPr>
+            </w:pPr>
+            <w:r>
+              <w:rPr>
+                <w:lang w:val="es-CR"/>
+              </w:rPr>
+              <w:t>-</w:t>
+            </w:r>
+          </w:p>
+        </w:tc>
+        <w:tc>
+          <w:tcPr>
+            <w:tcW w:w="2250" w:type="dxa"/>
+            <w:vAlign w:val="center"/>
+          </w:tcPr>
+          <w:p>
+            <w:pPr>
+              <w:jc w:val="center"/>
+              <w:rPr>
+                <w:lang w:val="es-CR"/>
+              </w:rPr>
+            </w:pPr>
+            <w:r>
+              <w:rPr>
+                <w:lang w:val="es-CR"/>
+              </w:rPr>
+              <w:t>porcentaje</w:t>
+            </w:r>
+          </w:p>
+        </w:tc>
+        <w:tc>
+          <w:tcPr>
+            <w:tcW w:w="4050" w:type="dxa"/>
+            <w:vAlign w:val="center"/>
+          </w:tcPr>
+          <w:p>
+            <w:pPr>
+              <w:jc w:val="center"/>
+              <w:rPr>
+                <w:lang w:val="es-CR"/>
+              </w:rPr>
+            </w:pPr>
+            <w:r>
+              <w:rPr>
+                <w:lang w:val="es-CR"/>
+              </w:rPr>
+              <w:t>Porcentaje de la evaluación que se está creando.</w:t>
+            </w:r>
+          </w:p>
+        </w:tc>
+        <w:tc>
+          <w:tcPr>
+            <w:tcW w:w="900" w:type="dxa"/>
+            <w:vAlign w:val="center"/>
+          </w:tcPr>
+          <w:p>
+            <w:pPr>
+              <w:jc w:val="center"/>
+              <w:rPr>
+                <w:lang w:val="es-CR"/>
+              </w:rPr>
+            </w:pPr>
+            <w:proofErr w:type="spellStart"/>
+            <w:r>
+              <w:rPr>
+                <w:lang w:val="es-CR"/>
+              </w:rPr>
+              <w:t>Int</w:t>
+            </w:r>
+            <w:proofErr w:type="spellEnd"/>
+          </w:p>
+        </w:tc>
+        <w:tc>
+          <w:tcPr>
+            <w:tcW w:w="1080" w:type="dxa"/>
+            <w:vAlign w:val="center"/>
+          </w:tcPr>
+          <w:p>
+            <w:pPr>
+              <w:jc w:val="center"/>
+              <w:rPr>
+                <w:lang w:val="es-CR"/>
+              </w:rPr>
+            </w:pPr>
+            <w:r>
+              <w:rPr>
+                <w:lang w:val="es-CR"/>
+              </w:rPr>
+              <w:t>4</w:t>
+            </w:r>
+          </w:p>
+        </w:tc>
+        <w:tc>
+          <w:tcPr>
+            <w:tcW w:w="889" w:type="dxa"/>
+            <w:vAlign w:val="center"/>
+          </w:tcPr>
+          <w:p>
+            <w:pPr>
+              <w:jc w:val="center"/>
+              <w:rPr>
+                <w:lang w:val="es-CR"/>
+              </w:rPr>
+            </w:pPr>
+            <w:r>
+              <w:rPr>
+                <w:lang w:val="es-CR"/>
+              </w:rPr>
+              <w:t>No</w:t>
+            </w:r>
+          </w:p>
+        </w:tc>
+      </w:tr>
+      <w:tr>
+        <w:trPr>
+          <w:trHeight w:val="277"/>
+        </w:trPr>
+        <w:tc>
+          <w:tcPr>
+            <w:tcW w:w="715" w:type="dxa"/>
+            <w:vAlign w:val="center"/>
+          </w:tcPr>
+          <w:p>
+            <w:pPr>
+              <w:jc w:val="center"/>
+              <w:rPr>
+                <w:lang w:val="es-CR"/>
+              </w:rPr>
+            </w:pPr>
+            <w:r>
+              <w:rPr>
+                <w:lang w:val="es-CR"/>
+              </w:rPr>
+              <w:t>F</w:t>
+            </w:r>
+          </w:p>
+        </w:tc>
+        <w:tc>
+          <w:tcPr>
+            <w:tcW w:w="2250" w:type="dxa"/>
+            <w:vAlign w:val="center"/>
+          </w:tcPr>
+          <w:p>
+            <w:pPr>
+              <w:jc w:val="center"/>
+              <w:rPr>
+                <w:lang w:val="es-CR"/>
+              </w:rPr>
+            </w:pPr>
+            <w:r>
+              <w:rPr>
+                <w:lang w:val="es-CR"/>
+              </w:rPr>
+              <w:t>curso</w:t>
+            </w:r>
+          </w:p>
+        </w:tc>
+        <w:tc>
+          <w:tcPr>
+            <w:tcW w:w="4050" w:type="dxa"/>
+            <w:vAlign w:val="center"/>
+          </w:tcPr>
+          <w:p>
+            <w:pPr>
+              <w:jc w:val="center"/>
+              <w:rPr>
+                <w:lang w:val="es-CR"/>
+              </w:rPr>
+            </w:pPr>
+            <w:r>
+              <w:rPr>
+                <w:lang w:val="es-CR"/>
+              </w:rPr>
+              <w:t>Curso en la que pertenece la evaluación</w:t>
+            </w:r>
+          </w:p>
+        </w:tc>
+        <w:tc>
+          <w:tcPr>
+            <w:tcW w:w="900" w:type="dxa"/>
+            <w:vAlign w:val="center"/>
+          </w:tcPr>
+          <w:p>
+            <w:pPr>
+              <w:jc w:val="center"/>
+              <w:rPr>
+                <w:lang w:val="es-CR"/>
+              </w:rPr>
+            </w:pPr>
+            <w:proofErr w:type="spellStart"/>
+            <w:r>
+              <w:rPr>
+                <w:lang w:val="es-CR"/>
+              </w:rPr>
+              <w:t>varchar</w:t>
+            </w:r>
+            <w:proofErr w:type="spellEnd"/>
+          </w:p>
+        </w:tc>
+        <w:tc>
+          <w:tcPr>
+            <w:tcW w:w="1080" w:type="dxa"/>
+            <w:vAlign w:val="center"/>
+          </w:tcPr>
+          <w:p>
+            <w:pPr>
+              <w:jc w:val="center"/>
+              <w:rPr>
+                <w:lang w:val="es-CR"/>
+              </w:rPr>
+            </w:pPr>
+            <w:r>
+              <w:rPr>
+                <w:lang w:val="es-CR"/>
+              </w:rPr>
+              <w:t>32</w:t>
+            </w:r>
+            <w:bookmarkStart w:id="0" w:name="_GoBack"/>
+            <w:bookmarkEnd w:id="0"/>
           </w:p>
         </w:tc>
         <w:tc>
@@ -4486,7 +5055,7 @@
     </w:p>
     <w:tbl>
       <w:tblPr>
-        <w:tblStyle w:val="TableGrid"/>
+        <w:tblStyle w:val="Tablaconcuadrcula"/>
         <w:tblW w:w="9826" w:type="dxa"/>
         <w:tblLook w:val="04A0" w:firstRow="1" w:lastRow="0" w:firstColumn="1" w:lastColumn="0" w:noHBand="0" w:noVBand="1"/>
       </w:tblPr>
@@ -5396,13 +5965,7 @@
               <w:rPr>
                 <w:lang w:val="es-CR"/>
               </w:rPr>
-              <w:t xml:space="preserve">Número </w:t>
-            </w:r>
-            <w:r>
-              <w:rPr>
-                <w:lang w:val="es-CR"/>
-              </w:rPr>
-              <w:t>de pagos realizados por el Padre</w:t>
+              <w:t>Número de pagos realizados por el Padre</w:t>
             </w:r>
           </w:p>
         </w:tc>
@@ -5518,7 +6081,7 @@
     </w:p>
     <w:tbl>
       <w:tblPr>
-        <w:tblStyle w:val="TableGrid"/>
+        <w:tblStyle w:val="Tablaconcuadrcula"/>
         <w:tblW w:w="9811" w:type="dxa"/>
         <w:tblLook w:val="04A0" w:firstRow="1" w:lastRow="0" w:firstColumn="1" w:lastColumn="0" w:noHBand="0" w:noVBand="1"/>
       </w:tblPr>
@@ -5908,13 +6471,7 @@
               <w:rPr>
                 <w:lang w:val="es-CR"/>
               </w:rPr>
-              <w:t>Número</w:t>
-            </w:r>
-            <w:r>
-              <w:rPr>
-                <w:lang w:val="es-CR"/>
-              </w:rPr>
-              <w:t xml:space="preserve"> del periodo en el cual aplica la Matricula</w:t>
+              <w:t>Número del periodo en el cual aplica la Matricula</w:t>
             </w:r>
           </w:p>
         </w:tc>
@@ -6043,13 +6600,7 @@
               <w:rPr>
                 <w:lang w:val="es-CR"/>
               </w:rPr>
-              <w:t>Número</w:t>
-            </w:r>
-            <w:r>
-              <w:rPr>
-                <w:lang w:val="es-CR"/>
-              </w:rPr>
-              <w:t xml:space="preserve"> de cobros por pagar</w:t>
+              <w:t>Número de cobros por pagar</w:t>
             </w:r>
           </w:p>
         </w:tc>
@@ -6380,754 +6931,6 @@
         <w:rPr>
           <w:b/>
           <w:bCs/>
-          <w:lang w:val="es-CR"/>
-        </w:rPr>
-      </w:pPr>
-    </w:p>
-    <w:p>
-      <w:pPr>
-        <w:rPr>
-          <w:b/>
-          <w:bCs/>
-          <w:lang w:val="es-CR"/>
-        </w:rPr>
-      </w:pPr>
-      <w:r>
-        <w:rPr>
-          <w:b/>
-          <w:bCs/>
-          <w:lang w:val="es-CR"/>
-        </w:rPr>
-        <w:t xml:space="preserve">Diccionario de </w:t>
-      </w:r>
-      <w:proofErr w:type="spellStart"/>
-      <w:proofErr w:type="gramStart"/>
-      <w:r>
-        <w:rPr>
-          <w:b/>
-          <w:bCs/>
-          <w:lang w:val="es-CR"/>
-        </w:rPr>
-        <w:t>matricula.factura</w:t>
-      </w:r>
-      <w:proofErr w:type="spellEnd"/>
-      <w:proofErr w:type="gramEnd"/>
-      <w:r>
-        <w:rPr>
-          <w:b/>
-          <w:bCs/>
-          <w:lang w:val="es-CR"/>
-        </w:rPr>
-        <w:t>:</w:t>
-      </w:r>
-    </w:p>
-    <w:tbl>
-      <w:tblPr>
-        <w:tblStyle w:val="TableGrid"/>
-        <w:tblW w:w="9764" w:type="dxa"/>
-        <w:tblLook w:val="04A0" w:firstRow="1" w:lastRow="0" w:firstColumn="1" w:lastColumn="0" w:noHBand="0" w:noVBand="1"/>
-      </w:tblPr>
-      <w:tblGrid>
-        <w:gridCol w:w="711"/>
-        <w:gridCol w:w="2238"/>
-        <w:gridCol w:w="3896"/>
-        <w:gridCol w:w="986"/>
-        <w:gridCol w:w="1077"/>
-        <w:gridCol w:w="856"/>
-      </w:tblGrid>
-      <w:tr>
-        <w:trPr>
-          <w:trHeight w:val="278"/>
-        </w:trPr>
-        <w:tc>
-          <w:tcPr>
-            <w:tcW w:w="715" w:type="dxa"/>
-            <w:shd w:val="clear" w:color="auto" w:fill="E7E6E6" w:themeFill="background2"/>
-            <w:vAlign w:val="center"/>
-          </w:tcPr>
-          <w:p>
-            <w:pPr>
-              <w:jc w:val="center"/>
-              <w:rPr>
-                <w:lang w:val="es-CR"/>
-              </w:rPr>
-            </w:pPr>
-            <w:r>
-              <w:rPr>
-                <w:b/>
-                <w:bCs/>
-                <w:lang w:val="es-CR"/>
-              </w:rPr>
-              <w:t>P/F</w:t>
-            </w:r>
-          </w:p>
-        </w:tc>
-        <w:tc>
-          <w:tcPr>
-            <w:tcW w:w="2250" w:type="dxa"/>
-            <w:shd w:val="clear" w:color="auto" w:fill="E7E6E6" w:themeFill="background2"/>
-            <w:vAlign w:val="center"/>
-          </w:tcPr>
-          <w:p>
-            <w:pPr>
-              <w:jc w:val="center"/>
-              <w:rPr>
-                <w:lang w:val="es-CR"/>
-              </w:rPr>
-            </w:pPr>
-            <w:r>
-              <w:rPr>
-                <w:b/>
-                <w:bCs/>
-                <w:lang w:val="es-CR"/>
-              </w:rPr>
-              <w:t>Nombre del Campo</w:t>
-            </w:r>
-          </w:p>
-        </w:tc>
-        <w:tc>
-          <w:tcPr>
-            <w:tcW w:w="3960" w:type="dxa"/>
-            <w:shd w:val="clear" w:color="auto" w:fill="E7E6E6" w:themeFill="background2"/>
-            <w:vAlign w:val="center"/>
-          </w:tcPr>
-          <w:p>
-            <w:pPr>
-              <w:jc w:val="center"/>
-              <w:rPr>
-                <w:lang w:val="es-CR"/>
-              </w:rPr>
-            </w:pPr>
-            <w:r>
-              <w:rPr>
-                <w:b/>
-                <w:bCs/>
-                <w:lang w:val="es-CR"/>
-              </w:rPr>
-              <w:t>Descripción del Campo</w:t>
-            </w:r>
-          </w:p>
-        </w:tc>
-        <w:tc>
-          <w:tcPr>
-            <w:tcW w:w="990" w:type="dxa"/>
-            <w:shd w:val="clear" w:color="auto" w:fill="E7E6E6" w:themeFill="background2"/>
-            <w:vAlign w:val="center"/>
-          </w:tcPr>
-          <w:p>
-            <w:pPr>
-              <w:jc w:val="center"/>
-              <w:rPr>
-                <w:lang w:val="es-CR"/>
-              </w:rPr>
-            </w:pPr>
-            <w:r>
-              <w:rPr>
-                <w:b/>
-                <w:bCs/>
-                <w:lang w:val="es-CR"/>
-              </w:rPr>
-              <w:t>Tipo de dato</w:t>
-            </w:r>
-          </w:p>
-        </w:tc>
-        <w:tc>
-          <w:tcPr>
-            <w:tcW w:w="1080" w:type="dxa"/>
-            <w:shd w:val="clear" w:color="auto" w:fill="E7E6E6" w:themeFill="background2"/>
-            <w:vAlign w:val="center"/>
-          </w:tcPr>
-          <w:p>
-            <w:pPr>
-              <w:jc w:val="center"/>
-              <w:rPr>
-                <w:lang w:val="es-CR"/>
-              </w:rPr>
-            </w:pPr>
-            <w:proofErr w:type="spellStart"/>
-            <w:r>
-              <w:rPr>
-                <w:b/>
-                <w:bCs/>
-              </w:rPr>
-              <w:t>Tamaño</w:t>
-            </w:r>
-            <w:proofErr w:type="spellEnd"/>
-            <w:r>
-              <w:rPr>
-                <w:b/>
-                <w:bCs/>
-              </w:rPr>
-              <w:t xml:space="preserve"> (bytes</w:t>
-            </w:r>
-            <w:r>
-              <w:rPr>
-                <w:b/>
-                <w:bCs/>
-              </w:rPr>
-              <w:t>)</w:t>
-            </w:r>
-          </w:p>
-        </w:tc>
-        <w:tc>
-          <w:tcPr>
-            <w:tcW w:w="769" w:type="dxa"/>
-            <w:shd w:val="clear" w:color="auto" w:fill="E7E6E6" w:themeFill="background2"/>
-            <w:vAlign w:val="center"/>
-          </w:tcPr>
-          <w:p>
-            <w:pPr>
-              <w:jc w:val="center"/>
-              <w:rPr>
-                <w:b/>
-                <w:bCs/>
-              </w:rPr>
-            </w:pPr>
-            <w:proofErr w:type="spellStart"/>
-            <w:r>
-              <w:rPr>
-                <w:b/>
-                <w:bCs/>
-              </w:rPr>
-              <w:t>Acepta</w:t>
-            </w:r>
-            <w:proofErr w:type="spellEnd"/>
-          </w:p>
-          <w:p>
-            <w:pPr>
-              <w:jc w:val="center"/>
-              <w:rPr>
-                <w:lang w:val="es-CR"/>
-              </w:rPr>
-            </w:pPr>
-            <w:r>
-              <w:rPr>
-                <w:b/>
-                <w:bCs/>
-              </w:rPr>
-              <w:t>Null</w:t>
-            </w:r>
-          </w:p>
-        </w:tc>
-      </w:tr>
-      <w:tr>
-        <w:trPr>
-          <w:trHeight w:val="263"/>
-        </w:trPr>
-        <w:tc>
-          <w:tcPr>
-            <w:tcW w:w="715" w:type="dxa"/>
-            <w:vAlign w:val="center"/>
-          </w:tcPr>
-          <w:p>
-            <w:pPr>
-              <w:jc w:val="center"/>
-              <w:rPr>
-                <w:lang w:val="es-CR"/>
-              </w:rPr>
-            </w:pPr>
-            <w:r>
-              <w:rPr>
-                <w:lang w:val="es-CR"/>
-              </w:rPr>
-              <w:t>P</w:t>
-            </w:r>
-          </w:p>
-        </w:tc>
-        <w:tc>
-          <w:tcPr>
-            <w:tcW w:w="2250" w:type="dxa"/>
-            <w:vAlign w:val="center"/>
-          </w:tcPr>
-          <w:p>
-            <w:pPr>
-              <w:jc w:val="center"/>
-              <w:rPr>
-                <w:lang w:val="es-CR"/>
-              </w:rPr>
-            </w:pPr>
-            <w:proofErr w:type="spellStart"/>
-            <w:r>
-              <w:rPr>
-                <w:lang w:val="es-CR"/>
-              </w:rPr>
-              <w:t>cedulaPadre</w:t>
-            </w:r>
-            <w:proofErr w:type="spellEnd"/>
-          </w:p>
-        </w:tc>
-        <w:tc>
-          <w:tcPr>
-            <w:tcW w:w="3960" w:type="dxa"/>
-            <w:vAlign w:val="center"/>
-          </w:tcPr>
-          <w:p>
-            <w:pPr>
-              <w:jc w:val="center"/>
-              <w:rPr>
-                <w:lang w:val="es-CR"/>
-              </w:rPr>
-            </w:pPr>
-            <w:r>
-              <w:rPr>
-                <w:lang w:val="es-CR"/>
-              </w:rPr>
-              <w:t>Cedula del Padre que paga la Factura</w:t>
-            </w:r>
-          </w:p>
-        </w:tc>
-        <w:tc>
-          <w:tcPr>
-            <w:tcW w:w="990" w:type="dxa"/>
-            <w:vAlign w:val="center"/>
-          </w:tcPr>
-          <w:p>
-            <w:pPr>
-              <w:jc w:val="center"/>
-              <w:rPr>
-                <w:lang w:val="es-CR"/>
-              </w:rPr>
-            </w:pPr>
-            <w:proofErr w:type="spellStart"/>
-            <w:r>
-              <w:rPr>
-                <w:lang w:val="es-CR"/>
-              </w:rPr>
-              <w:t>int</w:t>
-            </w:r>
-            <w:proofErr w:type="spellEnd"/>
-          </w:p>
-        </w:tc>
-        <w:tc>
-          <w:tcPr>
-            <w:tcW w:w="1080" w:type="dxa"/>
-            <w:vAlign w:val="center"/>
-          </w:tcPr>
-          <w:p>
-            <w:pPr>
-              <w:jc w:val="center"/>
-              <w:rPr>
-                <w:lang w:val="es-CR"/>
-              </w:rPr>
-            </w:pPr>
-            <w:r>
-              <w:rPr>
-                <w:lang w:val="es-CR"/>
-              </w:rPr>
-              <w:t>4</w:t>
-            </w:r>
-          </w:p>
-        </w:tc>
-        <w:tc>
-          <w:tcPr>
-            <w:tcW w:w="769" w:type="dxa"/>
-            <w:vAlign w:val="center"/>
-          </w:tcPr>
-          <w:p>
-            <w:pPr>
-              <w:jc w:val="center"/>
-              <w:rPr>
-                <w:lang w:val="es-CR"/>
-              </w:rPr>
-            </w:pPr>
-            <w:r>
-              <w:rPr>
-                <w:lang w:val="es-CR"/>
-              </w:rPr>
-              <w:t>No</w:t>
-            </w:r>
-          </w:p>
-        </w:tc>
-      </w:tr>
-      <w:tr>
-        <w:trPr>
-          <w:trHeight w:val="278"/>
-        </w:trPr>
-        <w:tc>
-          <w:tcPr>
-            <w:tcW w:w="715" w:type="dxa"/>
-            <w:vAlign w:val="center"/>
-          </w:tcPr>
-          <w:p>
-            <w:pPr>
-              <w:jc w:val="center"/>
-              <w:rPr>
-                <w:lang w:val="es-CR"/>
-              </w:rPr>
-            </w:pPr>
-            <w:r>
-              <w:rPr>
-                <w:lang w:val="es-CR"/>
-              </w:rPr>
-              <w:t>-</w:t>
-            </w:r>
-          </w:p>
-        </w:tc>
-        <w:tc>
-          <w:tcPr>
-            <w:tcW w:w="2250" w:type="dxa"/>
-            <w:vAlign w:val="center"/>
-          </w:tcPr>
-          <w:p>
-            <w:pPr>
-              <w:jc w:val="center"/>
-              <w:rPr>
-                <w:lang w:val="es-CR"/>
-              </w:rPr>
-            </w:pPr>
-            <w:proofErr w:type="spellStart"/>
-            <w:r>
-              <w:rPr>
-                <w:lang w:val="es-CR"/>
-              </w:rPr>
-              <w:t>fechaPago</w:t>
-            </w:r>
-            <w:proofErr w:type="spellEnd"/>
-          </w:p>
-        </w:tc>
-        <w:tc>
-          <w:tcPr>
-            <w:tcW w:w="3960" w:type="dxa"/>
-            <w:vAlign w:val="center"/>
-          </w:tcPr>
-          <w:p>
-            <w:pPr>
-              <w:jc w:val="center"/>
-              <w:rPr>
-                <w:lang w:val="es-CR"/>
-              </w:rPr>
-            </w:pPr>
-            <w:r>
-              <w:rPr>
-                <w:lang w:val="es-CR"/>
-              </w:rPr>
-              <w:t>Fecha del pago de la Factura</w:t>
-            </w:r>
-          </w:p>
-        </w:tc>
-        <w:tc>
-          <w:tcPr>
-            <w:tcW w:w="990" w:type="dxa"/>
-            <w:vAlign w:val="center"/>
-          </w:tcPr>
-          <w:p>
-            <w:pPr>
-              <w:jc w:val="center"/>
-              <w:rPr>
-                <w:lang w:val="es-CR"/>
-              </w:rPr>
-            </w:pPr>
-            <w:r>
-              <w:rPr>
-                <w:lang w:val="es-CR"/>
-              </w:rPr>
-              <w:t>date</w:t>
-            </w:r>
-          </w:p>
-        </w:tc>
-        <w:tc>
-          <w:tcPr>
-            <w:tcW w:w="1080" w:type="dxa"/>
-            <w:vAlign w:val="center"/>
-          </w:tcPr>
-          <w:p>
-            <w:pPr>
-              <w:jc w:val="center"/>
-              <w:rPr>
-                <w:lang w:val="es-CR"/>
-              </w:rPr>
-            </w:pPr>
-            <w:r>
-              <w:rPr>
-                <w:lang w:val="es-CR"/>
-              </w:rPr>
-              <w:t>3</w:t>
-            </w:r>
-          </w:p>
-        </w:tc>
-        <w:tc>
-          <w:tcPr>
-            <w:tcW w:w="769" w:type="dxa"/>
-            <w:vAlign w:val="center"/>
-          </w:tcPr>
-          <w:p>
-            <w:pPr>
-              <w:jc w:val="center"/>
-              <w:rPr>
-                <w:lang w:val="es-CR"/>
-              </w:rPr>
-            </w:pPr>
-            <w:r>
-              <w:rPr>
-                <w:lang w:val="es-CR"/>
-              </w:rPr>
-              <w:t>No</w:t>
-            </w:r>
-          </w:p>
-        </w:tc>
-      </w:tr>
-      <w:tr>
-        <w:trPr>
-          <w:trHeight w:val="263"/>
-        </w:trPr>
-        <w:tc>
-          <w:tcPr>
-            <w:tcW w:w="715" w:type="dxa"/>
-            <w:vAlign w:val="center"/>
-          </w:tcPr>
-          <w:p>
-            <w:pPr>
-              <w:jc w:val="center"/>
-              <w:rPr>
-                <w:lang w:val="es-CR"/>
-              </w:rPr>
-            </w:pPr>
-            <w:r>
-              <w:rPr>
-                <w:lang w:val="es-CR"/>
-              </w:rPr>
-              <w:t>-</w:t>
-            </w:r>
-          </w:p>
-        </w:tc>
-        <w:tc>
-          <w:tcPr>
-            <w:tcW w:w="2250" w:type="dxa"/>
-            <w:vAlign w:val="center"/>
-          </w:tcPr>
-          <w:p>
-            <w:pPr>
-              <w:jc w:val="center"/>
-              <w:rPr>
-                <w:lang w:val="es-CR"/>
-              </w:rPr>
-            </w:pPr>
-            <w:proofErr w:type="spellStart"/>
-            <w:r>
-              <w:rPr>
-                <w:lang w:val="es-CR"/>
-              </w:rPr>
-              <w:t>montoTotal</w:t>
-            </w:r>
-            <w:proofErr w:type="spellEnd"/>
-          </w:p>
-        </w:tc>
-        <w:tc>
-          <w:tcPr>
-            <w:tcW w:w="3960" w:type="dxa"/>
-            <w:vAlign w:val="center"/>
-          </w:tcPr>
-          <w:p>
-            <w:pPr>
-              <w:jc w:val="center"/>
-              <w:rPr>
-                <w:lang w:val="es-CR"/>
-              </w:rPr>
-            </w:pPr>
-            <w:r>
-              <w:rPr>
-                <w:lang w:val="es-CR"/>
-              </w:rPr>
-              <w:t>Monto total pagado</w:t>
-            </w:r>
-          </w:p>
-        </w:tc>
-        <w:tc>
-          <w:tcPr>
-            <w:tcW w:w="990" w:type="dxa"/>
-            <w:vAlign w:val="center"/>
-          </w:tcPr>
-          <w:p>
-            <w:pPr>
-              <w:jc w:val="center"/>
-              <w:rPr>
-                <w:lang w:val="es-CR"/>
-              </w:rPr>
-            </w:pPr>
-            <w:proofErr w:type="spellStart"/>
-            <w:r>
-              <w:rPr>
-                <w:lang w:val="es-CR"/>
-              </w:rPr>
-              <w:t>money</w:t>
-            </w:r>
-            <w:proofErr w:type="spellEnd"/>
-          </w:p>
-        </w:tc>
-        <w:tc>
-          <w:tcPr>
-            <w:tcW w:w="1080" w:type="dxa"/>
-            <w:vAlign w:val="center"/>
-          </w:tcPr>
-          <w:p>
-            <w:pPr>
-              <w:jc w:val="center"/>
-              <w:rPr>
-                <w:lang w:val="es-CR"/>
-              </w:rPr>
-            </w:pPr>
-            <w:r>
-              <w:rPr>
-                <w:lang w:val="es-CR"/>
-              </w:rPr>
-              <w:t>8</w:t>
-            </w:r>
-          </w:p>
-        </w:tc>
-        <w:tc>
-          <w:tcPr>
-            <w:tcW w:w="769" w:type="dxa"/>
-            <w:vAlign w:val="center"/>
-          </w:tcPr>
-          <w:p>
-            <w:pPr>
-              <w:jc w:val="center"/>
-              <w:rPr>
-                <w:lang w:val="es-CR"/>
-              </w:rPr>
-            </w:pPr>
-            <w:r>
-              <w:rPr>
-                <w:lang w:val="es-CR"/>
-              </w:rPr>
-              <w:t>No</w:t>
-            </w:r>
-          </w:p>
-        </w:tc>
-      </w:tr>
-      <w:tr>
-        <w:trPr>
-          <w:trHeight w:val="278"/>
-        </w:trPr>
-        <w:tc>
-          <w:tcPr>
-            <w:tcW w:w="715" w:type="dxa"/>
-            <w:vAlign w:val="center"/>
-          </w:tcPr>
-          <w:p>
-            <w:pPr>
-              <w:jc w:val="center"/>
-              <w:rPr>
-                <w:lang w:val="es-CR"/>
-              </w:rPr>
-            </w:pPr>
-            <w:r>
-              <w:rPr>
-                <w:lang w:val="es-CR"/>
-              </w:rPr>
-              <w:t>F</w:t>
-            </w:r>
-          </w:p>
-        </w:tc>
-        <w:tc>
-          <w:tcPr>
-            <w:tcW w:w="2250" w:type="dxa"/>
-            <w:vAlign w:val="center"/>
-          </w:tcPr>
-          <w:p>
-            <w:pPr>
-              <w:jc w:val="center"/>
-              <w:rPr>
-                <w:lang w:val="es-CR"/>
-              </w:rPr>
-            </w:pPr>
-            <w:proofErr w:type="spellStart"/>
-            <w:r>
-              <w:rPr>
-                <w:lang w:val="es-CR"/>
-              </w:rPr>
-              <w:t>cedulaEstudiante</w:t>
-            </w:r>
-            <w:proofErr w:type="spellEnd"/>
-          </w:p>
-        </w:tc>
-        <w:tc>
-          <w:tcPr>
-            <w:tcW w:w="3960" w:type="dxa"/>
-            <w:vAlign w:val="center"/>
-          </w:tcPr>
-          <w:p>
-            <w:pPr>
-              <w:jc w:val="center"/>
-              <w:rPr>
-                <w:lang w:val="es-CR"/>
-              </w:rPr>
-            </w:pPr>
-            <w:r>
-              <w:rPr>
-                <w:lang w:val="es-CR"/>
-              </w:rPr>
-              <w:t>Cedula del estudiante al que aplica el pago</w:t>
-            </w:r>
-          </w:p>
-        </w:tc>
-        <w:tc>
-          <w:tcPr>
-            <w:tcW w:w="990" w:type="dxa"/>
-            <w:vAlign w:val="center"/>
-          </w:tcPr>
-          <w:p>
-            <w:pPr>
-              <w:jc w:val="center"/>
-              <w:rPr>
-                <w:lang w:val="es-CR"/>
-              </w:rPr>
-            </w:pPr>
-            <w:proofErr w:type="spellStart"/>
-            <w:r>
-              <w:rPr>
-                <w:lang w:val="es-CR"/>
-              </w:rPr>
-              <w:t>int</w:t>
-            </w:r>
-            <w:proofErr w:type="spellEnd"/>
-          </w:p>
-        </w:tc>
-        <w:tc>
-          <w:tcPr>
-            <w:tcW w:w="1080" w:type="dxa"/>
-            <w:vAlign w:val="center"/>
-          </w:tcPr>
-          <w:p>
-            <w:pPr>
-              <w:jc w:val="center"/>
-              <w:rPr>
-                <w:lang w:val="es-CR"/>
-              </w:rPr>
-            </w:pPr>
-            <w:r>
-              <w:rPr>
-                <w:lang w:val="es-CR"/>
-              </w:rPr>
-              <w:t>4</w:t>
-            </w:r>
-          </w:p>
-        </w:tc>
-        <w:tc>
-          <w:tcPr>
-            <w:tcW w:w="769" w:type="dxa"/>
-            <w:vAlign w:val="center"/>
-          </w:tcPr>
-          <w:p>
-            <w:pPr>
-              <w:jc w:val="center"/>
-              <w:rPr>
-                <w:lang w:val="es-CR"/>
-              </w:rPr>
-            </w:pPr>
-            <w:r>
-              <w:rPr>
-                <w:lang w:val="es-CR"/>
-              </w:rPr>
-              <w:t>No</w:t>
-            </w:r>
-          </w:p>
-        </w:tc>
-      </w:tr>
-    </w:tbl>
-    <w:p>
-      <w:pPr>
-        <w:rPr>
           <w:lang w:val="es-CR"/>
         </w:rPr>
       </w:pPr>
@@ -7157,6 +6960,754 @@
           <w:bCs/>
           <w:lang w:val="es-CR"/>
         </w:rPr>
+        <w:t>matricula.factura</w:t>
+      </w:r>
+      <w:proofErr w:type="spellEnd"/>
+      <w:proofErr w:type="gramEnd"/>
+      <w:r>
+        <w:rPr>
+          <w:b/>
+          <w:bCs/>
+          <w:lang w:val="es-CR"/>
+        </w:rPr>
+        <w:t>:</w:t>
+      </w:r>
+    </w:p>
+    <w:tbl>
+      <w:tblPr>
+        <w:tblStyle w:val="Tablaconcuadrcula"/>
+        <w:tblW w:w="9764" w:type="dxa"/>
+        <w:tblLook w:val="04A0" w:firstRow="1" w:lastRow="0" w:firstColumn="1" w:lastColumn="0" w:noHBand="0" w:noVBand="1"/>
+      </w:tblPr>
+      <w:tblGrid>
+        <w:gridCol w:w="711"/>
+        <w:gridCol w:w="2238"/>
+        <w:gridCol w:w="3896"/>
+        <w:gridCol w:w="986"/>
+        <w:gridCol w:w="1077"/>
+        <w:gridCol w:w="856"/>
+      </w:tblGrid>
+      <w:tr>
+        <w:trPr>
+          <w:trHeight w:val="278"/>
+        </w:trPr>
+        <w:tc>
+          <w:tcPr>
+            <w:tcW w:w="715" w:type="dxa"/>
+            <w:shd w:val="clear" w:color="auto" w:fill="E7E6E6" w:themeFill="background2"/>
+            <w:vAlign w:val="center"/>
+          </w:tcPr>
+          <w:p>
+            <w:pPr>
+              <w:jc w:val="center"/>
+              <w:rPr>
+                <w:lang w:val="es-CR"/>
+              </w:rPr>
+            </w:pPr>
+            <w:r>
+              <w:rPr>
+                <w:b/>
+                <w:bCs/>
+                <w:lang w:val="es-CR"/>
+              </w:rPr>
+              <w:t>P/F</w:t>
+            </w:r>
+          </w:p>
+        </w:tc>
+        <w:tc>
+          <w:tcPr>
+            <w:tcW w:w="2250" w:type="dxa"/>
+            <w:shd w:val="clear" w:color="auto" w:fill="E7E6E6" w:themeFill="background2"/>
+            <w:vAlign w:val="center"/>
+          </w:tcPr>
+          <w:p>
+            <w:pPr>
+              <w:jc w:val="center"/>
+              <w:rPr>
+                <w:lang w:val="es-CR"/>
+              </w:rPr>
+            </w:pPr>
+            <w:r>
+              <w:rPr>
+                <w:b/>
+                <w:bCs/>
+                <w:lang w:val="es-CR"/>
+              </w:rPr>
+              <w:t>Nombre del Campo</w:t>
+            </w:r>
+          </w:p>
+        </w:tc>
+        <w:tc>
+          <w:tcPr>
+            <w:tcW w:w="3960" w:type="dxa"/>
+            <w:shd w:val="clear" w:color="auto" w:fill="E7E6E6" w:themeFill="background2"/>
+            <w:vAlign w:val="center"/>
+          </w:tcPr>
+          <w:p>
+            <w:pPr>
+              <w:jc w:val="center"/>
+              <w:rPr>
+                <w:lang w:val="es-CR"/>
+              </w:rPr>
+            </w:pPr>
+            <w:r>
+              <w:rPr>
+                <w:b/>
+                <w:bCs/>
+                <w:lang w:val="es-CR"/>
+              </w:rPr>
+              <w:t>Descripción del Campo</w:t>
+            </w:r>
+          </w:p>
+        </w:tc>
+        <w:tc>
+          <w:tcPr>
+            <w:tcW w:w="990" w:type="dxa"/>
+            <w:shd w:val="clear" w:color="auto" w:fill="E7E6E6" w:themeFill="background2"/>
+            <w:vAlign w:val="center"/>
+          </w:tcPr>
+          <w:p>
+            <w:pPr>
+              <w:jc w:val="center"/>
+              <w:rPr>
+                <w:lang w:val="es-CR"/>
+              </w:rPr>
+            </w:pPr>
+            <w:r>
+              <w:rPr>
+                <w:b/>
+                <w:bCs/>
+                <w:lang w:val="es-CR"/>
+              </w:rPr>
+              <w:t>Tipo de dato</w:t>
+            </w:r>
+          </w:p>
+        </w:tc>
+        <w:tc>
+          <w:tcPr>
+            <w:tcW w:w="1080" w:type="dxa"/>
+            <w:shd w:val="clear" w:color="auto" w:fill="E7E6E6" w:themeFill="background2"/>
+            <w:vAlign w:val="center"/>
+          </w:tcPr>
+          <w:p>
+            <w:pPr>
+              <w:jc w:val="center"/>
+              <w:rPr>
+                <w:lang w:val="es-CR"/>
+              </w:rPr>
+            </w:pPr>
+            <w:proofErr w:type="spellStart"/>
+            <w:r>
+              <w:rPr>
+                <w:b/>
+                <w:bCs/>
+              </w:rPr>
+              <w:t>Tamaño</w:t>
+            </w:r>
+            <w:proofErr w:type="spellEnd"/>
+            <w:r>
+              <w:rPr>
+                <w:b/>
+                <w:bCs/>
+              </w:rPr>
+              <w:t xml:space="preserve"> (bytes</w:t>
+            </w:r>
+            <w:r>
+              <w:rPr>
+                <w:b/>
+                <w:bCs/>
+              </w:rPr>
+              <w:t>)</w:t>
+            </w:r>
+          </w:p>
+        </w:tc>
+        <w:tc>
+          <w:tcPr>
+            <w:tcW w:w="769" w:type="dxa"/>
+            <w:shd w:val="clear" w:color="auto" w:fill="E7E6E6" w:themeFill="background2"/>
+            <w:vAlign w:val="center"/>
+          </w:tcPr>
+          <w:p>
+            <w:pPr>
+              <w:jc w:val="center"/>
+              <w:rPr>
+                <w:b/>
+                <w:bCs/>
+              </w:rPr>
+            </w:pPr>
+            <w:proofErr w:type="spellStart"/>
+            <w:r>
+              <w:rPr>
+                <w:b/>
+                <w:bCs/>
+              </w:rPr>
+              <w:t>Acepta</w:t>
+            </w:r>
+            <w:proofErr w:type="spellEnd"/>
+          </w:p>
+          <w:p>
+            <w:pPr>
+              <w:jc w:val="center"/>
+              <w:rPr>
+                <w:lang w:val="es-CR"/>
+              </w:rPr>
+            </w:pPr>
+            <w:r>
+              <w:rPr>
+                <w:b/>
+                <w:bCs/>
+              </w:rPr>
+              <w:t>Null</w:t>
+            </w:r>
+          </w:p>
+        </w:tc>
+      </w:tr>
+      <w:tr>
+        <w:trPr>
+          <w:trHeight w:val="263"/>
+        </w:trPr>
+        <w:tc>
+          <w:tcPr>
+            <w:tcW w:w="715" w:type="dxa"/>
+            <w:vAlign w:val="center"/>
+          </w:tcPr>
+          <w:p>
+            <w:pPr>
+              <w:jc w:val="center"/>
+              <w:rPr>
+                <w:lang w:val="es-CR"/>
+              </w:rPr>
+            </w:pPr>
+            <w:r>
+              <w:rPr>
+                <w:lang w:val="es-CR"/>
+              </w:rPr>
+              <w:t>P</w:t>
+            </w:r>
+          </w:p>
+        </w:tc>
+        <w:tc>
+          <w:tcPr>
+            <w:tcW w:w="2250" w:type="dxa"/>
+            <w:vAlign w:val="center"/>
+          </w:tcPr>
+          <w:p>
+            <w:pPr>
+              <w:jc w:val="center"/>
+              <w:rPr>
+                <w:lang w:val="es-CR"/>
+              </w:rPr>
+            </w:pPr>
+            <w:proofErr w:type="spellStart"/>
+            <w:r>
+              <w:rPr>
+                <w:lang w:val="es-CR"/>
+              </w:rPr>
+              <w:t>cedulaPadre</w:t>
+            </w:r>
+            <w:proofErr w:type="spellEnd"/>
+          </w:p>
+        </w:tc>
+        <w:tc>
+          <w:tcPr>
+            <w:tcW w:w="3960" w:type="dxa"/>
+            <w:vAlign w:val="center"/>
+          </w:tcPr>
+          <w:p>
+            <w:pPr>
+              <w:jc w:val="center"/>
+              <w:rPr>
+                <w:lang w:val="es-CR"/>
+              </w:rPr>
+            </w:pPr>
+            <w:r>
+              <w:rPr>
+                <w:lang w:val="es-CR"/>
+              </w:rPr>
+              <w:t>Cedula del Padre que paga la Factura</w:t>
+            </w:r>
+          </w:p>
+        </w:tc>
+        <w:tc>
+          <w:tcPr>
+            <w:tcW w:w="990" w:type="dxa"/>
+            <w:vAlign w:val="center"/>
+          </w:tcPr>
+          <w:p>
+            <w:pPr>
+              <w:jc w:val="center"/>
+              <w:rPr>
+                <w:lang w:val="es-CR"/>
+              </w:rPr>
+            </w:pPr>
+            <w:proofErr w:type="spellStart"/>
+            <w:r>
+              <w:rPr>
+                <w:lang w:val="es-CR"/>
+              </w:rPr>
+              <w:t>int</w:t>
+            </w:r>
+            <w:proofErr w:type="spellEnd"/>
+          </w:p>
+        </w:tc>
+        <w:tc>
+          <w:tcPr>
+            <w:tcW w:w="1080" w:type="dxa"/>
+            <w:vAlign w:val="center"/>
+          </w:tcPr>
+          <w:p>
+            <w:pPr>
+              <w:jc w:val="center"/>
+              <w:rPr>
+                <w:lang w:val="es-CR"/>
+              </w:rPr>
+            </w:pPr>
+            <w:r>
+              <w:rPr>
+                <w:lang w:val="es-CR"/>
+              </w:rPr>
+              <w:t>4</w:t>
+            </w:r>
+          </w:p>
+        </w:tc>
+        <w:tc>
+          <w:tcPr>
+            <w:tcW w:w="769" w:type="dxa"/>
+            <w:vAlign w:val="center"/>
+          </w:tcPr>
+          <w:p>
+            <w:pPr>
+              <w:jc w:val="center"/>
+              <w:rPr>
+                <w:lang w:val="es-CR"/>
+              </w:rPr>
+            </w:pPr>
+            <w:r>
+              <w:rPr>
+                <w:lang w:val="es-CR"/>
+              </w:rPr>
+              <w:t>No</w:t>
+            </w:r>
+          </w:p>
+        </w:tc>
+      </w:tr>
+      <w:tr>
+        <w:trPr>
+          <w:trHeight w:val="278"/>
+        </w:trPr>
+        <w:tc>
+          <w:tcPr>
+            <w:tcW w:w="715" w:type="dxa"/>
+            <w:vAlign w:val="center"/>
+          </w:tcPr>
+          <w:p>
+            <w:pPr>
+              <w:jc w:val="center"/>
+              <w:rPr>
+                <w:lang w:val="es-CR"/>
+              </w:rPr>
+            </w:pPr>
+            <w:r>
+              <w:rPr>
+                <w:lang w:val="es-CR"/>
+              </w:rPr>
+              <w:t>-</w:t>
+            </w:r>
+          </w:p>
+        </w:tc>
+        <w:tc>
+          <w:tcPr>
+            <w:tcW w:w="2250" w:type="dxa"/>
+            <w:vAlign w:val="center"/>
+          </w:tcPr>
+          <w:p>
+            <w:pPr>
+              <w:jc w:val="center"/>
+              <w:rPr>
+                <w:lang w:val="es-CR"/>
+              </w:rPr>
+            </w:pPr>
+            <w:proofErr w:type="spellStart"/>
+            <w:r>
+              <w:rPr>
+                <w:lang w:val="es-CR"/>
+              </w:rPr>
+              <w:t>fechaPago</w:t>
+            </w:r>
+            <w:proofErr w:type="spellEnd"/>
+          </w:p>
+        </w:tc>
+        <w:tc>
+          <w:tcPr>
+            <w:tcW w:w="3960" w:type="dxa"/>
+            <w:vAlign w:val="center"/>
+          </w:tcPr>
+          <w:p>
+            <w:pPr>
+              <w:jc w:val="center"/>
+              <w:rPr>
+                <w:lang w:val="es-CR"/>
+              </w:rPr>
+            </w:pPr>
+            <w:r>
+              <w:rPr>
+                <w:lang w:val="es-CR"/>
+              </w:rPr>
+              <w:t>Fecha del pago de la Factura</w:t>
+            </w:r>
+          </w:p>
+        </w:tc>
+        <w:tc>
+          <w:tcPr>
+            <w:tcW w:w="990" w:type="dxa"/>
+            <w:vAlign w:val="center"/>
+          </w:tcPr>
+          <w:p>
+            <w:pPr>
+              <w:jc w:val="center"/>
+              <w:rPr>
+                <w:lang w:val="es-CR"/>
+              </w:rPr>
+            </w:pPr>
+            <w:r>
+              <w:rPr>
+                <w:lang w:val="es-CR"/>
+              </w:rPr>
+              <w:t>date</w:t>
+            </w:r>
+          </w:p>
+        </w:tc>
+        <w:tc>
+          <w:tcPr>
+            <w:tcW w:w="1080" w:type="dxa"/>
+            <w:vAlign w:val="center"/>
+          </w:tcPr>
+          <w:p>
+            <w:pPr>
+              <w:jc w:val="center"/>
+              <w:rPr>
+                <w:lang w:val="es-CR"/>
+              </w:rPr>
+            </w:pPr>
+            <w:r>
+              <w:rPr>
+                <w:lang w:val="es-CR"/>
+              </w:rPr>
+              <w:t>3</w:t>
+            </w:r>
+          </w:p>
+        </w:tc>
+        <w:tc>
+          <w:tcPr>
+            <w:tcW w:w="769" w:type="dxa"/>
+            <w:vAlign w:val="center"/>
+          </w:tcPr>
+          <w:p>
+            <w:pPr>
+              <w:jc w:val="center"/>
+              <w:rPr>
+                <w:lang w:val="es-CR"/>
+              </w:rPr>
+            </w:pPr>
+            <w:r>
+              <w:rPr>
+                <w:lang w:val="es-CR"/>
+              </w:rPr>
+              <w:t>No</w:t>
+            </w:r>
+          </w:p>
+        </w:tc>
+      </w:tr>
+      <w:tr>
+        <w:trPr>
+          <w:trHeight w:val="263"/>
+        </w:trPr>
+        <w:tc>
+          <w:tcPr>
+            <w:tcW w:w="715" w:type="dxa"/>
+            <w:vAlign w:val="center"/>
+          </w:tcPr>
+          <w:p>
+            <w:pPr>
+              <w:jc w:val="center"/>
+              <w:rPr>
+                <w:lang w:val="es-CR"/>
+              </w:rPr>
+            </w:pPr>
+            <w:r>
+              <w:rPr>
+                <w:lang w:val="es-CR"/>
+              </w:rPr>
+              <w:t>-</w:t>
+            </w:r>
+          </w:p>
+        </w:tc>
+        <w:tc>
+          <w:tcPr>
+            <w:tcW w:w="2250" w:type="dxa"/>
+            <w:vAlign w:val="center"/>
+          </w:tcPr>
+          <w:p>
+            <w:pPr>
+              <w:jc w:val="center"/>
+              <w:rPr>
+                <w:lang w:val="es-CR"/>
+              </w:rPr>
+            </w:pPr>
+            <w:proofErr w:type="spellStart"/>
+            <w:r>
+              <w:rPr>
+                <w:lang w:val="es-CR"/>
+              </w:rPr>
+              <w:t>montoTotal</w:t>
+            </w:r>
+            <w:proofErr w:type="spellEnd"/>
+          </w:p>
+        </w:tc>
+        <w:tc>
+          <w:tcPr>
+            <w:tcW w:w="3960" w:type="dxa"/>
+            <w:vAlign w:val="center"/>
+          </w:tcPr>
+          <w:p>
+            <w:pPr>
+              <w:jc w:val="center"/>
+              <w:rPr>
+                <w:lang w:val="es-CR"/>
+              </w:rPr>
+            </w:pPr>
+            <w:r>
+              <w:rPr>
+                <w:lang w:val="es-CR"/>
+              </w:rPr>
+              <w:t>Monto total pagado</w:t>
+            </w:r>
+          </w:p>
+        </w:tc>
+        <w:tc>
+          <w:tcPr>
+            <w:tcW w:w="990" w:type="dxa"/>
+            <w:vAlign w:val="center"/>
+          </w:tcPr>
+          <w:p>
+            <w:pPr>
+              <w:jc w:val="center"/>
+              <w:rPr>
+                <w:lang w:val="es-CR"/>
+              </w:rPr>
+            </w:pPr>
+            <w:proofErr w:type="spellStart"/>
+            <w:r>
+              <w:rPr>
+                <w:lang w:val="es-CR"/>
+              </w:rPr>
+              <w:t>money</w:t>
+            </w:r>
+            <w:proofErr w:type="spellEnd"/>
+          </w:p>
+        </w:tc>
+        <w:tc>
+          <w:tcPr>
+            <w:tcW w:w="1080" w:type="dxa"/>
+            <w:vAlign w:val="center"/>
+          </w:tcPr>
+          <w:p>
+            <w:pPr>
+              <w:jc w:val="center"/>
+              <w:rPr>
+                <w:lang w:val="es-CR"/>
+              </w:rPr>
+            </w:pPr>
+            <w:r>
+              <w:rPr>
+                <w:lang w:val="es-CR"/>
+              </w:rPr>
+              <w:t>8</w:t>
+            </w:r>
+          </w:p>
+        </w:tc>
+        <w:tc>
+          <w:tcPr>
+            <w:tcW w:w="769" w:type="dxa"/>
+            <w:vAlign w:val="center"/>
+          </w:tcPr>
+          <w:p>
+            <w:pPr>
+              <w:jc w:val="center"/>
+              <w:rPr>
+                <w:lang w:val="es-CR"/>
+              </w:rPr>
+            </w:pPr>
+            <w:r>
+              <w:rPr>
+                <w:lang w:val="es-CR"/>
+              </w:rPr>
+              <w:t>No</w:t>
+            </w:r>
+          </w:p>
+        </w:tc>
+      </w:tr>
+      <w:tr>
+        <w:trPr>
+          <w:trHeight w:val="278"/>
+        </w:trPr>
+        <w:tc>
+          <w:tcPr>
+            <w:tcW w:w="715" w:type="dxa"/>
+            <w:vAlign w:val="center"/>
+          </w:tcPr>
+          <w:p>
+            <w:pPr>
+              <w:jc w:val="center"/>
+              <w:rPr>
+                <w:lang w:val="es-CR"/>
+              </w:rPr>
+            </w:pPr>
+            <w:r>
+              <w:rPr>
+                <w:lang w:val="es-CR"/>
+              </w:rPr>
+              <w:t>F</w:t>
+            </w:r>
+          </w:p>
+        </w:tc>
+        <w:tc>
+          <w:tcPr>
+            <w:tcW w:w="2250" w:type="dxa"/>
+            <w:vAlign w:val="center"/>
+          </w:tcPr>
+          <w:p>
+            <w:pPr>
+              <w:jc w:val="center"/>
+              <w:rPr>
+                <w:lang w:val="es-CR"/>
+              </w:rPr>
+            </w:pPr>
+            <w:proofErr w:type="spellStart"/>
+            <w:r>
+              <w:rPr>
+                <w:lang w:val="es-CR"/>
+              </w:rPr>
+              <w:t>cedulaEstudiante</w:t>
+            </w:r>
+            <w:proofErr w:type="spellEnd"/>
+          </w:p>
+        </w:tc>
+        <w:tc>
+          <w:tcPr>
+            <w:tcW w:w="3960" w:type="dxa"/>
+            <w:vAlign w:val="center"/>
+          </w:tcPr>
+          <w:p>
+            <w:pPr>
+              <w:jc w:val="center"/>
+              <w:rPr>
+                <w:lang w:val="es-CR"/>
+              </w:rPr>
+            </w:pPr>
+            <w:r>
+              <w:rPr>
+                <w:lang w:val="es-CR"/>
+              </w:rPr>
+              <w:t>Cedula del estudiante al que aplica el pago</w:t>
+            </w:r>
+          </w:p>
+        </w:tc>
+        <w:tc>
+          <w:tcPr>
+            <w:tcW w:w="990" w:type="dxa"/>
+            <w:vAlign w:val="center"/>
+          </w:tcPr>
+          <w:p>
+            <w:pPr>
+              <w:jc w:val="center"/>
+              <w:rPr>
+                <w:lang w:val="es-CR"/>
+              </w:rPr>
+            </w:pPr>
+            <w:proofErr w:type="spellStart"/>
+            <w:r>
+              <w:rPr>
+                <w:lang w:val="es-CR"/>
+              </w:rPr>
+              <w:t>int</w:t>
+            </w:r>
+            <w:proofErr w:type="spellEnd"/>
+          </w:p>
+        </w:tc>
+        <w:tc>
+          <w:tcPr>
+            <w:tcW w:w="1080" w:type="dxa"/>
+            <w:vAlign w:val="center"/>
+          </w:tcPr>
+          <w:p>
+            <w:pPr>
+              <w:jc w:val="center"/>
+              <w:rPr>
+                <w:lang w:val="es-CR"/>
+              </w:rPr>
+            </w:pPr>
+            <w:r>
+              <w:rPr>
+                <w:lang w:val="es-CR"/>
+              </w:rPr>
+              <w:t>4</w:t>
+            </w:r>
+          </w:p>
+        </w:tc>
+        <w:tc>
+          <w:tcPr>
+            <w:tcW w:w="769" w:type="dxa"/>
+            <w:vAlign w:val="center"/>
+          </w:tcPr>
+          <w:p>
+            <w:pPr>
+              <w:jc w:val="center"/>
+              <w:rPr>
+                <w:lang w:val="es-CR"/>
+              </w:rPr>
+            </w:pPr>
+            <w:r>
+              <w:rPr>
+                <w:lang w:val="es-CR"/>
+              </w:rPr>
+              <w:t>No</w:t>
+            </w:r>
+          </w:p>
+        </w:tc>
+      </w:tr>
+    </w:tbl>
+    <w:p>
+      <w:pPr>
+        <w:rPr>
+          <w:lang w:val="es-CR"/>
+        </w:rPr>
+      </w:pPr>
+    </w:p>
+    <w:p>
+      <w:pPr>
+        <w:rPr>
+          <w:b/>
+          <w:bCs/>
+          <w:lang w:val="es-CR"/>
+        </w:rPr>
+      </w:pPr>
+      <w:r>
+        <w:rPr>
+          <w:b/>
+          <w:bCs/>
+          <w:lang w:val="es-CR"/>
+        </w:rPr>
+        <w:t xml:space="preserve">Diccionario de </w:t>
+      </w:r>
+      <w:proofErr w:type="spellStart"/>
+      <w:proofErr w:type="gramStart"/>
+      <w:r>
+        <w:rPr>
+          <w:b/>
+          <w:bCs/>
+          <w:lang w:val="es-CR"/>
+        </w:rPr>
         <w:t>matricula.profesor</w:t>
       </w:r>
       <w:proofErr w:type="spellEnd"/>
@@ -7172,7 +7723,7 @@
     </w:p>
     <w:tbl>
       <w:tblPr>
-        <w:tblStyle w:val="TableGrid"/>
+        <w:tblStyle w:val="Tablaconcuadrcula"/>
         <w:tblW w:w="9812" w:type="dxa"/>
         <w:tblLook w:val="04A0" w:firstRow="1" w:lastRow="0" w:firstColumn="1" w:lastColumn="0" w:noHBand="0" w:noVBand="1"/>
       </w:tblPr>
@@ -7793,7 +8344,7 @@
     </w:p>
     <w:tbl>
       <w:tblPr>
-        <w:tblStyle w:val="TableGrid"/>
+        <w:tblStyle w:val="Tablaconcuadrcula"/>
         <w:tblW w:w="9824" w:type="dxa"/>
         <w:tblLook w:val="04A0" w:firstRow="1" w:lastRow="0" w:firstColumn="1" w:lastColumn="0" w:noHBand="0" w:noVBand="1"/>
       </w:tblPr>
@@ -8763,7 +9314,7 @@
 </file>
 
 <file path=word/endnotes.xml><?xml version="1.0" encoding="utf-8"?>
-<w:endnotes xmlns:wpc="http://schemas.microsoft.com/office/word/2010/wordprocessingCanvas" xmlns:cx="http://schemas.microsoft.com/office/drawing/2014/chartex" xmlns:cx1="http://schemas.microsoft.com/office/drawing/2015/9/8/chartex" xmlns:cx2="http://schemas.microsoft.com/office/drawing/2015/10/21/chartex" xmlns:cx3="http://schemas.microsoft.com/office/drawing/2016/5/9/chartex" xmlns:cx4="http://schemas.microsoft.com/office/drawing/2016/5/10/chartex" xmlns:cx5="http://schemas.microsoft.com/office/drawing/2016/5/11/chartex" xmlns:cx6="http://schemas.microsoft.com/office/drawing/2016/5/12/chartex" xmlns:cx7="http://schemas.microsoft.com/office/drawing/2016/5/13/chartex" xmlns:cx8="http://schemas.microsoft.com/office/drawing/2016/5/14/chartex" xmlns:mc="http://schemas.openxmlformats.org/markup-compatibility/2006" xmlns:aink="http://schemas.microsoft.com/office/drawing/2016/ink" xmlns:am3d="http://schemas.microsoft.com/office/drawing/2017/model3d" xmlns:o="urn:schemas-microsoft-com:office:office" xmlns:r="http://schemas.openxmlformats.org/officeDocument/2006/relationships" xmlns:m="http://schemas.openxmlformats.org/officeDocument/2006/math" xmlns:v="urn:schemas-microsoft-com:vml" xmlns:wp14="http://schemas.microsoft.com/office/word/2010/wordprocessingDrawing" xmlns:wp="http://schemas.openxmlformats.org/drawingml/2006/wordprocessingDrawing" xmlns:w10="urn:schemas-microsoft-com:office:word" xmlns:w="http://schemas.openxmlformats.org/wordprocessingml/2006/main" xmlns:w14="http://schemas.microsoft.com/office/word/2010/wordml" xmlns:w15="http://schemas.microsoft.com/office/word/2012/wordml" xmlns:w16cex="http://schemas.microsoft.com/office/word/2018/wordml/cex" xmlns:w16cid="http://schemas.microsoft.com/office/word/2016/wordml/cid" xmlns:w16="http://schemas.microsoft.com/office/word/2018/wordml" xmlns:w16sdtdh="http://schemas.microsoft.com/office/word/2020/wordml/sdtdatahash" xmlns:w16se="http://schemas.microsoft.com/office/word/2015/wordml/symex" xmlns:wpg="http://schemas.microsoft.com/office/word/2010/wordprocessingGroup" xmlns:wpi="http://schemas.microsoft.com/office/word/2010/wordprocessingInk" xmlns:wne="http://schemas.microsoft.com/office/word/2006/wordml" xmlns:wps="http://schemas.microsoft.com/office/word/2010/wordprocessingShape" mc:Ignorable="w14 w15 w16se w16cid w16 w16cex w16sdtdh wp14">
+<w:endnotes xmlns:wpc="http://schemas.microsoft.com/office/word/2010/wordprocessingCanvas" xmlns:cx="http://schemas.microsoft.com/office/drawing/2014/chartex" xmlns:cx1="http://schemas.microsoft.com/office/drawing/2015/9/8/chartex" xmlns:cx2="http://schemas.microsoft.com/office/drawing/2015/10/21/chartex" xmlns:cx3="http://schemas.microsoft.com/office/drawing/2016/5/9/chartex" xmlns:cx4="http://schemas.microsoft.com/office/drawing/2016/5/10/chartex" xmlns:cx5="http://schemas.microsoft.com/office/drawing/2016/5/11/chartex" xmlns:cx6="http://schemas.microsoft.com/office/drawing/2016/5/12/chartex" xmlns:cx7="http://schemas.microsoft.com/office/drawing/2016/5/13/chartex" xmlns:cx8="http://schemas.microsoft.com/office/drawing/2016/5/14/chartex" xmlns:mc="http://schemas.openxmlformats.org/markup-compatibility/2006" xmlns:aink="http://schemas.microsoft.com/office/drawing/2016/ink" xmlns:am3d="http://schemas.microsoft.com/office/drawing/2017/model3d" xmlns:o="urn:schemas-microsoft-com:office:office" xmlns:r="http://schemas.openxmlformats.org/officeDocument/2006/relationships" xmlns:m="http://schemas.openxmlformats.org/officeDocument/2006/math" xmlns:v="urn:schemas-microsoft-com:vml" xmlns:wp14="http://schemas.microsoft.com/office/word/2010/wordprocessingDrawing" xmlns:wp="http://schemas.openxmlformats.org/drawingml/2006/wordprocessingDrawing" xmlns:w10="urn:schemas-microsoft-com:office:word" xmlns:w="http://schemas.openxmlformats.org/wordprocessingml/2006/main" xmlns:w14="http://schemas.microsoft.com/office/word/2010/wordml" xmlns:w15="http://schemas.microsoft.com/office/word/2012/wordml" xmlns:w16cid="http://schemas.microsoft.com/office/word/2016/wordml/cid" xmlns:w16se="http://schemas.microsoft.com/office/word/2015/wordml/symex" xmlns:wpg="http://schemas.microsoft.com/office/word/2010/wordprocessingGroup" xmlns:wpi="http://schemas.microsoft.com/office/word/2010/wordprocessingInk" xmlns:wne="http://schemas.microsoft.com/office/word/2006/wordml" xmlns:wps="http://schemas.microsoft.com/office/word/2010/wordprocessingShape" mc:Ignorable="w14 w15 w16se w16cid wp14">
   <w:endnote w:type="separator" w:id="-1">
     <w:p>
       <w:pPr>
@@ -8788,7 +9339,7 @@
 </file>
 
 <file path=word/footnotes.xml><?xml version="1.0" encoding="utf-8"?>
-<w:footnotes xmlns:wpc="http://schemas.microsoft.com/office/word/2010/wordprocessingCanvas" xmlns:cx="http://schemas.microsoft.com/office/drawing/2014/chartex" xmlns:cx1="http://schemas.microsoft.com/office/drawing/2015/9/8/chartex" xmlns:cx2="http://schemas.microsoft.com/office/drawing/2015/10/21/chartex" xmlns:cx3="http://schemas.microsoft.com/office/drawing/2016/5/9/chartex" xmlns:cx4="http://schemas.microsoft.com/office/drawing/2016/5/10/chartex" xmlns:cx5="http://schemas.microsoft.com/office/drawing/2016/5/11/chartex" xmlns:cx6="http://schemas.microsoft.com/office/drawing/2016/5/12/chartex" xmlns:cx7="http://schemas.microsoft.com/office/drawing/2016/5/13/chartex" xmlns:cx8="http://schemas.microsoft.com/office/drawing/2016/5/14/chartex" xmlns:mc="http://schemas.openxmlformats.org/markup-compatibility/2006" xmlns:aink="http://schemas.microsoft.com/office/drawing/2016/ink" xmlns:am3d="http://schemas.microsoft.com/office/drawing/2017/model3d" xmlns:o="urn:schemas-microsoft-com:office:office" xmlns:r="http://schemas.openxmlformats.org/officeDocument/2006/relationships" xmlns:m="http://schemas.openxmlformats.org/officeDocument/2006/math" xmlns:v="urn:schemas-microsoft-com:vml" xmlns:wp14="http://schemas.microsoft.com/office/word/2010/wordprocessingDrawing" xmlns:wp="http://schemas.openxmlformats.org/drawingml/2006/wordprocessingDrawing" xmlns:w10="urn:schemas-microsoft-com:office:word" xmlns:w="http://schemas.openxmlformats.org/wordprocessingml/2006/main" xmlns:w14="http://schemas.microsoft.com/office/word/2010/wordml" xmlns:w15="http://schemas.microsoft.com/office/word/2012/wordml" xmlns:w16cex="http://schemas.microsoft.com/office/word/2018/wordml/cex" xmlns:w16cid="http://schemas.microsoft.com/office/word/2016/wordml/cid" xmlns:w16="http://schemas.microsoft.com/office/word/2018/wordml" xmlns:w16sdtdh="http://schemas.microsoft.com/office/word/2020/wordml/sdtdatahash" xmlns:w16se="http://schemas.microsoft.com/office/word/2015/wordml/symex" xmlns:wpg="http://schemas.microsoft.com/office/word/2010/wordprocessingGroup" xmlns:wpi="http://schemas.microsoft.com/office/word/2010/wordprocessingInk" xmlns:wne="http://schemas.microsoft.com/office/word/2006/wordml" xmlns:wps="http://schemas.microsoft.com/office/word/2010/wordprocessingShape" mc:Ignorable="w14 w15 w16se w16cid w16 w16cex w16sdtdh wp14">
+<w:footnotes xmlns:wpc="http://schemas.microsoft.com/office/word/2010/wordprocessingCanvas" xmlns:cx="http://schemas.microsoft.com/office/drawing/2014/chartex" xmlns:cx1="http://schemas.microsoft.com/office/drawing/2015/9/8/chartex" xmlns:cx2="http://schemas.microsoft.com/office/drawing/2015/10/21/chartex" xmlns:cx3="http://schemas.microsoft.com/office/drawing/2016/5/9/chartex" xmlns:cx4="http://schemas.microsoft.com/office/drawing/2016/5/10/chartex" xmlns:cx5="http://schemas.microsoft.com/office/drawing/2016/5/11/chartex" xmlns:cx6="http://schemas.microsoft.com/office/drawing/2016/5/12/chartex" xmlns:cx7="http://schemas.microsoft.com/office/drawing/2016/5/13/chartex" xmlns:cx8="http://schemas.microsoft.com/office/drawing/2016/5/14/chartex" xmlns:mc="http://schemas.openxmlformats.org/markup-compatibility/2006" xmlns:aink="http://schemas.microsoft.com/office/drawing/2016/ink" xmlns:am3d="http://schemas.microsoft.com/office/drawing/2017/model3d" xmlns:o="urn:schemas-microsoft-com:office:office" xmlns:r="http://schemas.openxmlformats.org/officeDocument/2006/relationships" xmlns:m="http://schemas.openxmlformats.org/officeDocument/2006/math" xmlns:v="urn:schemas-microsoft-com:vml" xmlns:wp14="http://schemas.microsoft.com/office/word/2010/wordprocessingDrawing" xmlns:wp="http://schemas.openxmlformats.org/drawingml/2006/wordprocessingDrawing" xmlns:w10="urn:schemas-microsoft-com:office:word" xmlns:w="http://schemas.openxmlformats.org/wordprocessingml/2006/main" xmlns:w14="http://schemas.microsoft.com/office/word/2010/wordml" xmlns:w15="http://schemas.microsoft.com/office/word/2012/wordml" xmlns:w16cid="http://schemas.microsoft.com/office/word/2016/wordml/cid" xmlns:w16se="http://schemas.microsoft.com/office/word/2015/wordml/symex" xmlns:wpg="http://schemas.microsoft.com/office/word/2010/wordprocessingGroup" xmlns:wpi="http://schemas.microsoft.com/office/word/2010/wordprocessingInk" xmlns:wne="http://schemas.microsoft.com/office/word/2006/wordml" xmlns:wps="http://schemas.microsoft.com/office/word/2010/wordprocessingShape" mc:Ignorable="w14 w15 w16se w16cid wp14">
   <w:footnote w:type="separator" w:id="-1">
     <w:p>
       <w:pPr>
@@ -8813,7 +9364,7 @@
 </file>
 
 <file path=word/styles.xml><?xml version="1.0" encoding="utf-8"?>
-<w:styles xmlns:mc="http://schemas.openxmlformats.org/markup-compatibility/2006" xmlns:r="http://schemas.openxmlformats.org/officeDocument/2006/relationships" xmlns:w="http://schemas.openxmlformats.org/wordprocessingml/2006/main" xmlns:w14="http://schemas.microsoft.com/office/word/2010/wordml" xmlns:w15="http://schemas.microsoft.com/office/word/2012/wordml" xmlns:w16cex="http://schemas.microsoft.com/office/word/2018/wordml/cex" xmlns:w16cid="http://schemas.microsoft.com/office/word/2016/wordml/cid" xmlns:w16="http://schemas.microsoft.com/office/word/2018/wordml" xmlns:w16sdtdh="http://schemas.microsoft.com/office/word/2020/wordml/sdtdatahash" xmlns:w16se="http://schemas.microsoft.com/office/word/2015/wordml/symex" mc:Ignorable="w14 w15 w16se w16cid w16 w16cex w16sdtdh">
+<w:styles xmlns:mc="http://schemas.openxmlformats.org/markup-compatibility/2006" xmlns:r="http://schemas.openxmlformats.org/officeDocument/2006/relationships" xmlns:w="http://schemas.openxmlformats.org/wordprocessingml/2006/main" xmlns:w14="http://schemas.microsoft.com/office/word/2010/wordml" xmlns:w15="http://schemas.microsoft.com/office/word/2012/wordml" xmlns:w16cid="http://schemas.microsoft.com/office/word/2016/wordml/cid" xmlns:w16se="http://schemas.microsoft.com/office/word/2015/wordml/symex" mc:Ignorable="w14 w15 w16se w16cid">
   <w:docDefaults>
     <w:rPrDefault>
       <w:rPr>
@@ -8829,7 +9380,7 @@
       </w:pPr>
     </w:pPrDefault>
   </w:docDefaults>
-  <w:latentStyles w:defLockedState="0" w:defUIPriority="99" w:defSemiHidden="0" w:defUnhideWhenUsed="0" w:defQFormat="0" w:count="376">
+  <w:latentStyles w:defLockedState="0" w:defUIPriority="99" w:defSemiHidden="0" w:defUnhideWhenUsed="0" w:defQFormat="0" w:count="375">
     <w:lsdException w:name="Normal" w:uiPriority="0" w:qFormat="1"/>
     <w:lsdException w:name="heading 1" w:uiPriority="9" w:qFormat="1"/>
     <w:lsdException w:name="heading 2" w:semiHidden="1" w:uiPriority="9" w:unhideWhenUsed="1" w:qFormat="1"/>
@@ -9205,19 +9756,18 @@
     <w:lsdException w:name="Smart Hyperlink" w:semiHidden="1" w:unhideWhenUsed="1"/>
     <w:lsdException w:name="Hashtag" w:semiHidden="1" w:unhideWhenUsed="1"/>
     <w:lsdException w:name="Unresolved Mention" w:semiHidden="1" w:unhideWhenUsed="1"/>
-    <w:lsdException w:name="Smart Link" w:semiHidden="1" w:unhideWhenUsed="1"/>
   </w:latentStyles>
   <w:style w:type="paragraph" w:default="1" w:styleId="Normal">
     <w:name w:val="Normal"/>
     <w:qFormat/>
   </w:style>
-  <w:style w:type="character" w:default="1" w:styleId="DefaultParagraphFont">
+  <w:style w:type="character" w:default="1" w:styleId="Fuentedeprrafopredeter">
     <w:name w:val="Default Paragraph Font"/>
     <w:uiPriority w:val="1"/>
     <w:semiHidden/>
     <w:unhideWhenUsed/>
   </w:style>
-  <w:style w:type="table" w:default="1" w:styleId="TableNormal">
+  <w:style w:type="table" w:default="1" w:styleId="Tablanormal">
     <w:name w:val="Normal Table"/>
     <w:uiPriority w:val="99"/>
     <w:semiHidden/>
@@ -9232,15 +9782,15 @@
       </w:tblCellMar>
     </w:tblPr>
   </w:style>
-  <w:style w:type="numbering" w:default="1" w:styleId="NoList">
+  <w:style w:type="numbering" w:default="1" w:styleId="Sinlista">
     <w:name w:val="No List"/>
     <w:uiPriority w:val="99"/>
     <w:semiHidden/>
     <w:unhideWhenUsed/>
   </w:style>
-  <w:style w:type="table" w:styleId="TableGrid">
+  <w:style w:type="table" w:styleId="Tablaconcuadrcula">
     <w:name w:val="Table Grid"/>
-    <w:basedOn w:val="TableNormal"/>
+    <w:basedOn w:val="Tablanormal"/>
     <w:uiPriority w:val="39"/>
     <w:rsid w:val="00732D04"/>
     <w:pPr>
@@ -9257,10 +9807,10 @@
       </w:tblBorders>
     </w:tblPr>
   </w:style>
-  <w:style w:type="paragraph" w:styleId="Header">
+  <w:style w:type="paragraph" w:styleId="Encabezado">
     <w:name w:val="header"/>
     <w:basedOn w:val="Normal"/>
-    <w:link w:val="HeaderChar"/>
+    <w:link w:val="EncabezadoCar"/>
     <w:uiPriority w:val="99"/>
     <w:unhideWhenUsed/>
     <w:rsid w:val="00142AE3"/>
@@ -9272,17 +9822,17 @@
       <w:spacing w:after="0" w:line="240" w:lineRule="auto"/>
     </w:pPr>
   </w:style>
-  <w:style w:type="character" w:customStyle="1" w:styleId="HeaderChar">
-    <w:name w:val="Header Char"/>
-    <w:basedOn w:val="DefaultParagraphFont"/>
-    <w:link w:val="Header"/>
+  <w:style w:type="character" w:customStyle="1" w:styleId="EncabezadoCar">
+    <w:name w:val="Encabezado Car"/>
+    <w:basedOn w:val="Fuentedeprrafopredeter"/>
+    <w:link w:val="Encabezado"/>
     <w:uiPriority w:val="99"/>
     <w:rsid w:val="00142AE3"/>
   </w:style>
-  <w:style w:type="paragraph" w:styleId="Footer">
+  <w:style w:type="paragraph" w:styleId="Piedepgina">
     <w:name w:val="footer"/>
     <w:basedOn w:val="Normal"/>
-    <w:link w:val="FooterChar"/>
+    <w:link w:val="PiedepginaCar"/>
     <w:uiPriority w:val="99"/>
     <w:unhideWhenUsed/>
     <w:rsid w:val="00142AE3"/>
@@ -9294,10 +9844,10 @@
       <w:spacing w:after="0" w:line="240" w:lineRule="auto"/>
     </w:pPr>
   </w:style>
-  <w:style w:type="character" w:customStyle="1" w:styleId="FooterChar">
-    <w:name w:val="Footer Char"/>
-    <w:basedOn w:val="DefaultParagraphFont"/>
-    <w:link w:val="Footer"/>
+  <w:style w:type="character" w:customStyle="1" w:styleId="PiedepginaCar">
+    <w:name w:val="Pie de página Car"/>
+    <w:basedOn w:val="Fuentedeprrafopredeter"/>
+    <w:link w:val="Piedepgina"/>
     <w:uiPriority w:val="99"/>
     <w:rsid w:val="00142AE3"/>
   </w:style>

</xml_diff>